<commit_message>
title of the page
</commit_message>
<xml_diff>
--- a/TASK2 - Portfolio/resume.docx
+++ b/TASK2 - Portfolio/resume.docx
@@ -10,7 +10,7 @@
         <mc:AlternateContent>
           <mc:Choice Requires="wps">
             <w:drawing>
-              <wp:anchor distT="45720" distB="45720" distL="114300" distR="114300" simplePos="0" relativeHeight="251674112" behindDoc="0" locked="1" layoutInCell="1" allowOverlap="1" wp14:anchorId="51F0F098" wp14:editId="4C253E23">
+              <wp:anchor distT="45720" distB="45720" distL="114300" distR="114300" simplePos="0" relativeHeight="251674112" behindDoc="0" locked="1" layoutInCell="1" allowOverlap="1" wp14:anchorId="51F0F098" wp14:editId="69FDB947">
                 <wp:simplePos x="0" y="0"/>
                 <wp:positionH relativeFrom="page">
                   <wp:posOffset>2495550</wp:posOffset>
@@ -607,7 +607,7 @@
                 <v:stroke joinstyle="miter"/>
                 <v:path gradientshapeok="t" o:connecttype="rect"/>
               </v:shapetype>
-              <v:shape id="Text Box 4" o:spid="_x0000_s1026" type="#_x0000_t202" style="position:absolute;left:0;text-align:left;margin-left:196.5pt;margin-top:264.75pt;width:398.15pt;height:507pt;z-index:251674112;visibility:visible;mso-wrap-style:square;mso-width-percent:0;mso-height-percent:0;mso-wrap-distance-left:9pt;mso-wrap-distance-top:3.6pt;mso-wrap-distance-right:9pt;mso-wrap-distance-bottom:3.6pt;mso-position-horizontal:absolute;mso-position-horizontal-relative:page;mso-position-vertical:absolute;mso-position-vertical-relative:page;mso-width-percent:0;mso-height-percent:0;mso-width-relative:margin;mso-height-relative:margin;v-text-anchor:top" o:gfxdata="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" filled="f" stroked="f">
+              <v:shape id="Text Box 4" o:spid="_x0000_s1026" type="#_x0000_t202" style="position:absolute;left:0;text-align:left;margin-left:196.5pt;margin-top:264.75pt;width:398.15pt;height:507pt;z-index:251674112;visibility:visible;mso-wrap-style:square;mso-width-percent:0;mso-height-percent:0;mso-wrap-distance-left:9pt;mso-wrap-distance-top:3.6pt;mso-wrap-distance-right:9pt;mso-wrap-distance-bottom:3.6pt;mso-position-horizontal:absolute;mso-position-horizontal-relative:page;mso-position-vertical:absolute;mso-position-vertical-relative:page;mso-width-percent:0;mso-height-percent:0;mso-width-relative:margin;mso-height-relative:margin;v-text-anchor:top" o:gfxdata="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" filled="f" stroked="f">
                 <v:textbox>
                   <w:txbxContent>
                     <w:p>
@@ -1287,7 +1287,7 @@
           </mc:Choice>
           <mc:Fallback>
             <w:pict>
-              <v:shape w14:anchorId="06CD4EF0" id="Text Box 6" o:spid="_x0000_s1027" type="#_x0000_t202" style="position:absolute;left:0;text-align:left;margin-left:20.4pt;margin-top:284.4pt;width:146.15pt;height:144.6pt;z-index:251677184;visibility:visible;mso-wrap-style:square;mso-width-percent:0;mso-height-percent:0;mso-wrap-distance-left:9pt;mso-wrap-distance-top:3.6pt;mso-wrap-distance-right:9pt;mso-wrap-distance-bottom:3.6pt;mso-position-horizontal:absolute;mso-position-horizontal-relative:page;mso-position-vertical:absolute;mso-position-vertical-relative:page;mso-width-percent:0;mso-height-percent:0;mso-width-relative:margin;mso-height-relative:margin;v-text-anchor:top" o:gfxdata="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" filled="f" stroked="f">
+              <v:shape w14:anchorId="06CD4EF0" id="Text Box 6" o:spid="_x0000_s1027" type="#_x0000_t202" style="position:absolute;left:0;text-align:left;margin-left:20.4pt;margin-top:284.4pt;width:146.15pt;height:144.6pt;z-index:251677184;visibility:visible;mso-wrap-style:square;mso-width-percent:0;mso-height-percent:0;mso-wrap-distance-left:9pt;mso-wrap-distance-top:3.6pt;mso-wrap-distance-right:9pt;mso-wrap-distance-bottom:3.6pt;mso-position-horizontal:absolute;mso-position-horizontal-relative:page;mso-position-vertical:absolute;mso-position-vertical-relative:page;mso-width-percent:0;mso-height-percent:0;mso-width-relative:margin;mso-height-relative:margin;v-text-anchor:top" o:gfxdata="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" filled="f" stroked="f">
                 <v:textbox>
                   <w:txbxContent>
                     <w:p>
@@ -1374,7 +1374,7 @@
         <mc:AlternateContent>
           <mc:Choice Requires="wps">
             <w:drawing>
-              <wp:anchor distT="45720" distB="45720" distL="114300" distR="114300" simplePos="0" relativeHeight="251680256" behindDoc="0" locked="1" layoutInCell="1" allowOverlap="1" wp14:anchorId="50934E88" wp14:editId="3E38A6FA">
+              <wp:anchor distT="45720" distB="45720" distL="114300" distR="114300" simplePos="0" relativeHeight="251680256" behindDoc="0" locked="1" layoutInCell="1" allowOverlap="1" wp14:anchorId="50934E88" wp14:editId="779D561E">
                 <wp:simplePos x="0" y="0"/>
                 <wp:positionH relativeFrom="page">
                   <wp:posOffset>255905</wp:posOffset>
@@ -1467,7 +1467,7 @@
           </mc:Choice>
           <mc:Fallback>
             <w:pict>
-              <v:shape w14:anchorId="50934E88" id="Text Box 11" o:spid="_x0000_s1028" type="#_x0000_t202" style="position:absolute;left:0;text-align:left;margin-left:20.15pt;margin-top:442.1pt;width:146.15pt;height:146.9pt;z-index:251680256;visibility:visible;mso-wrap-style:square;mso-width-percent:0;mso-height-percent:0;mso-wrap-distance-left:9pt;mso-wrap-distance-top:3.6pt;mso-wrap-distance-right:9pt;mso-wrap-distance-bottom:3.6pt;mso-position-horizontal:absolute;mso-position-horizontal-relative:page;mso-position-vertical:absolute;mso-position-vertical-relative:page;mso-width-percent:0;mso-height-percent:0;mso-width-relative:margin;mso-height-relative:margin;v-text-anchor:top" o:gfxdata="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" filled="f" stroked="f">
+              <v:shape w14:anchorId="50934E88" id="Text Box 11" o:spid="_x0000_s1028" type="#_x0000_t202" style="position:absolute;left:0;text-align:left;margin-left:20.15pt;margin-top:442.1pt;width:146.15pt;height:146.9pt;z-index:251680256;visibility:visible;mso-wrap-style:square;mso-width-percent:0;mso-height-percent:0;mso-wrap-distance-left:9pt;mso-wrap-distance-top:3.6pt;mso-wrap-distance-right:9pt;mso-wrap-distance-bottom:3.6pt;mso-position-horizontal:absolute;mso-position-horizontal-relative:page;mso-position-vertical:absolute;mso-position-vertical-relative:page;mso-width-percent:0;mso-height-percent:0;mso-width-relative:margin;mso-height-relative:margin;v-text-anchor:top" o:gfxdata="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" filled="f" stroked="f">
                 <v:textbox>
                   <w:txbxContent>
                     <w:p>
@@ -1652,7 +1652,7 @@
           </mc:Choice>
           <mc:Fallback>
             <w:pict>
-              <v:shape w14:anchorId="1E6A8A0E" id="Text Box 199" o:spid="_x0000_s1029" type="#_x0000_t202" style="position:absolute;left:0;text-align:left;margin-left:20.25pt;margin-top:598.5pt;width:158.25pt;height:168.45pt;z-index:251683328;visibility:visible;mso-wrap-style:square;mso-width-percent:0;mso-height-percent:0;mso-wrap-distance-left:9pt;mso-wrap-distance-top:3.6pt;mso-wrap-distance-right:9pt;mso-wrap-distance-bottom:3.6pt;mso-position-horizontal:absolute;mso-position-horizontal-relative:page;mso-position-vertical:absolute;mso-position-vertical-relative:page;mso-width-percent:0;mso-height-percent:0;mso-width-relative:margin;mso-height-relative:margin;v-text-anchor:top" o:gfxdata="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" filled="f" stroked="f">
+              <v:shape w14:anchorId="1E6A8A0E" id="Text Box 199" o:spid="_x0000_s1029" type="#_x0000_t202" style="position:absolute;left:0;text-align:left;margin-left:20.25pt;margin-top:598.5pt;width:158.25pt;height:168.45pt;z-index:251683328;visibility:visible;mso-wrap-style:square;mso-width-percent:0;mso-height-percent:0;mso-wrap-distance-left:9pt;mso-wrap-distance-top:3.6pt;mso-wrap-distance-right:9pt;mso-wrap-distance-bottom:3.6pt;mso-position-horizontal:absolute;mso-position-horizontal-relative:page;mso-position-vertical:absolute;mso-position-vertical-relative:page;mso-width-percent:0;mso-height-percent:0;mso-width-relative:margin;mso-height-relative:margin;v-text-anchor:top" o:gfxdata="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" filled="f" stroked="f">
                 <v:textbox>
                   <w:txbxContent>
                     <w:p>
@@ -1701,7 +1701,7 @@
                                     <pic:cNvPicPr/>
                                   </pic:nvPicPr>
                                   <pic:blipFill>
-                                    <a:blip r:embed="rId9">
+                                    <a:blip r:embed="rId8">
                                       <a:extLst>
                                         <a:ext uri="{28A0092B-C50C-407E-A947-70E740481C1C}">
                                           <a14:useLocalDpi xmlns:a14="http://schemas.microsoft.com/office/drawing/2010/main" val="0"/>
@@ -1987,7 +1987,7 @@
         <mc:AlternateContent>
           <mc:Choice Requires="wps">
             <w:drawing>
-              <wp:anchor distT="45720" distB="45720" distL="114300" distR="114300" simplePos="0" relativeHeight="251640320" behindDoc="0" locked="1" layoutInCell="1" allowOverlap="1" wp14:anchorId="09B9D020" wp14:editId="2AFB5DFD">
+              <wp:anchor distT="45720" distB="45720" distL="114300" distR="114300" simplePos="0" relativeHeight="251640320" behindDoc="0" locked="1" layoutInCell="1" allowOverlap="1" wp14:anchorId="09B9D020" wp14:editId="5C59AF0C">
                 <wp:simplePos x="0" y="0"/>
                 <wp:positionH relativeFrom="page">
                   <wp:posOffset>-83820</wp:posOffset>
@@ -2098,7 +2098,7 @@
           </mc:Choice>
           <mc:Fallback>
             <w:pict>
-              <v:shape w14:anchorId="09B9D020" id="Text Box 15" o:spid="_x0000_s1030" type="#_x0000_t202" style="position:absolute;left:0;text-align:left;margin-left:-6.6pt;margin-top:134.4pt;width:175.2pt;height:145.2pt;z-index:251640320;visibility:visible;mso-wrap-style:square;mso-width-percent:0;mso-height-percent:0;mso-wrap-distance-left:9pt;mso-wrap-distance-top:3.6pt;mso-wrap-distance-right:9pt;mso-wrap-distance-bottom:3.6pt;mso-position-horizontal:absolute;mso-position-horizontal-relative:page;mso-position-vertical:absolute;mso-position-vertical-relative:page;mso-width-percent:0;mso-height-percent:0;mso-width-relative:margin;mso-height-relative:margin;v-text-anchor:top" o:gfxdata="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" filled="f" stroked="f">
+              <v:shape w14:anchorId="09B9D020" id="Text Box 15" o:spid="_x0000_s1030" type="#_x0000_t202" style="position:absolute;left:0;text-align:left;margin-left:-6.6pt;margin-top:134.4pt;width:175.2pt;height:145.2pt;z-index:251640320;visibility:visible;mso-wrap-style:square;mso-width-percent:0;mso-height-percent:0;mso-wrap-distance-left:9pt;mso-wrap-distance-top:3.6pt;mso-wrap-distance-right:9pt;mso-wrap-distance-bottom:3.6pt;mso-position-horizontal:absolute;mso-position-horizontal-relative:page;mso-position-vertical:absolute;mso-position-vertical-relative:page;mso-width-percent:0;mso-height-percent:0;mso-width-relative:margin;mso-height-relative:margin;v-text-anchor:top" o:gfxdata="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" filled="f" stroked="f">
                 <v:textbox>
                   <w:txbxContent>
                     <w:p>
@@ -2170,7 +2170,7 @@
         <mc:AlternateContent>
           <mc:Choice Requires="wps">
             <w:drawing>
-              <wp:anchor distT="45720" distB="45720" distL="114300" distR="114300" simplePos="0" relativeHeight="251645440" behindDoc="0" locked="1" layoutInCell="1" allowOverlap="1" wp14:anchorId="08478650" wp14:editId="3A1BE597">
+              <wp:anchor distT="45720" distB="45720" distL="114300" distR="114300" simplePos="0" relativeHeight="251645440" behindDoc="0" locked="1" layoutInCell="1" allowOverlap="1" wp14:anchorId="08478650" wp14:editId="1B814D60">
                 <wp:simplePos x="0" y="0"/>
                 <wp:positionH relativeFrom="page">
                   <wp:posOffset>2476500</wp:posOffset>
@@ -2246,7 +2246,7 @@
           </mc:Choice>
           <mc:Fallback>
             <w:pict>
-              <v:shape w14:anchorId="08478650" id="Text Box 26" o:spid="_x0000_s1031" type="#_x0000_t202" style="position:absolute;left:0;text-align:left;margin-left:195pt;margin-top:139.2pt;width:405.6pt;height:136.2pt;z-index:251645440;visibility:visible;mso-wrap-style:square;mso-width-percent:0;mso-height-percent:0;mso-wrap-distance-left:9pt;mso-wrap-distance-top:3.6pt;mso-wrap-distance-right:9pt;mso-wrap-distance-bottom:3.6pt;mso-position-horizontal:absolute;mso-position-horizontal-relative:page;mso-position-vertical:absolute;mso-position-vertical-relative:page;mso-width-percent:0;mso-height-percent:0;mso-width-relative:margin;mso-height-relative:margin;v-text-anchor:top" o:gfxdata="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" filled="f" stroked="f">
+              <v:shape w14:anchorId="08478650" id="Text Box 26" o:spid="_x0000_s1031" type="#_x0000_t202" style="position:absolute;left:0;text-align:left;margin-left:195pt;margin-top:139.2pt;width:405.6pt;height:136.2pt;z-index:251645440;visibility:visible;mso-wrap-style:square;mso-width-percent:0;mso-height-percent:0;mso-wrap-distance-left:9pt;mso-wrap-distance-top:3.6pt;mso-wrap-distance-right:9pt;mso-wrap-distance-bottom:3.6pt;mso-position-horizontal:absolute;mso-position-horizontal-relative:page;mso-position-vertical:absolute;mso-position-vertical-relative:page;mso-width-percent:0;mso-height-percent:0;mso-width-relative:margin;mso-height-relative:margin;v-text-anchor:top" o:gfxdata="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" filled="f" stroked="f">
                 <v:textbox>
                   <w:txbxContent>
                     <w:p>
@@ -2316,13 +2316,13 @@
                           </pic:cNvPicPr>
                         </pic:nvPicPr>
                         <pic:blipFill>
-                          <a:blip r:embed="rId10" cstate="print">
+                          <a:blip r:embed="rId9" cstate="print">
                             <a:extLst>
                               <a:ext uri="{28A0092B-C50C-407E-A947-70E740481C1C}">
                                 <a14:useLocalDpi xmlns:a14="http://schemas.microsoft.com/office/drawing/2010/main" val="0"/>
                               </a:ext>
                               <a:ext uri="{96DAC541-7B7A-43D3-8B79-37D633B846F1}">
-                                <asvg:svgBlip xmlns:asvg="http://schemas.microsoft.com/office/drawing/2016/SVG/main" r:embed="rId11"/>
+                                <asvg:svgBlip xmlns:asvg="http://schemas.microsoft.com/office/drawing/2016/SVG/main" r:embed="rId10"/>
                               </a:ext>
                             </a:extLst>
                           </a:blip>
@@ -2348,13 +2348,13 @@
                           </pic:cNvPicPr>
                         </pic:nvPicPr>
                         <pic:blipFill>
-                          <a:blip r:embed="rId12" cstate="print">
+                          <a:blip r:embed="rId11" cstate="print">
                             <a:extLst>
                               <a:ext uri="{28A0092B-C50C-407E-A947-70E740481C1C}">
                                 <a14:useLocalDpi xmlns:a14="http://schemas.microsoft.com/office/drawing/2010/main" val="0"/>
                               </a:ext>
                               <a:ext uri="{96DAC541-7B7A-43D3-8B79-37D633B846F1}">
-                                <asvg:svgBlip xmlns:asvg="http://schemas.microsoft.com/office/drawing/2016/SVG/main" r:embed="rId13"/>
+                                <asvg:svgBlip xmlns:asvg="http://schemas.microsoft.com/office/drawing/2016/SVG/main" r:embed="rId12"/>
                               </a:ext>
                             </a:extLst>
                           </a:blip>
@@ -2380,13 +2380,13 @@
                           </pic:cNvPicPr>
                         </pic:nvPicPr>
                         <pic:blipFill>
-                          <a:blip r:embed="rId14" cstate="print">
+                          <a:blip r:embed="rId13" cstate="print">
                             <a:extLst>
                               <a:ext uri="{28A0092B-C50C-407E-A947-70E740481C1C}">
                                 <a14:useLocalDpi xmlns:a14="http://schemas.microsoft.com/office/drawing/2010/main" val="0"/>
                               </a:ext>
                               <a:ext uri="{96DAC541-7B7A-43D3-8B79-37D633B846F1}">
-                                <asvg:svgBlip xmlns:asvg="http://schemas.microsoft.com/office/drawing/2016/SVG/main" r:embed="rId15"/>
+                                <asvg:svgBlip xmlns:asvg="http://schemas.microsoft.com/office/drawing/2016/SVG/main" r:embed="rId14"/>
                               </a:ext>
                             </a:extLst>
                           </a:blip>
@@ -2412,10 +2412,10 @@
                           </pic:cNvPicPr>
                         </pic:nvPicPr>
                         <pic:blipFill>
-                          <a:blip r:embed="rId16">
+                          <a:blip r:embed="rId15">
                             <a:extLst>
                               <a:ext uri="{96DAC541-7B7A-43D3-8B79-37D633B846F1}">
-                                <asvg:svgBlip xmlns:asvg="http://schemas.microsoft.com/office/drawing/2016/SVG/main" r:embed="rId17"/>
+                                <asvg:svgBlip xmlns:asvg="http://schemas.microsoft.com/office/drawing/2016/SVG/main" r:embed="rId16"/>
                               </a:ext>
                             </a:extLst>
                           </a:blip>
@@ -2558,7 +2558,7 @@
           </mc:Choice>
           <mc:Fallback>
             <w:pict>
-              <v:shape w14:anchorId="18A20E79" id="Text Box 16" o:spid="_x0000_s1032" type="#_x0000_t202" style="position:absolute;left:0;text-align:left;margin-left:18.6pt;margin-top:110.4pt;width:146.15pt;height:25.8pt;z-index:251655680;visibility:visible;mso-wrap-style:square;mso-width-percent:0;mso-height-percent:0;mso-wrap-distance-left:9pt;mso-wrap-distance-top:3.6pt;mso-wrap-distance-right:9pt;mso-wrap-distance-bottom:3.6pt;mso-position-horizontal:absolute;mso-position-horizontal-relative:page;mso-position-vertical:absolute;mso-position-vertical-relative:page;mso-width-percent:0;mso-height-percent:0;mso-width-relative:margin;mso-height-relative:margin;v-text-anchor:top" o:gfxdata="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" filled="f" stroked="f">
+              <v:shape w14:anchorId="18A20E79" id="Text Box 16" o:spid="_x0000_s1032" type="#_x0000_t202" style="position:absolute;left:0;text-align:left;margin-left:18.6pt;margin-top:110.4pt;width:146.15pt;height:25.8pt;z-index:251655680;visibility:visible;mso-wrap-style:square;mso-width-percent:0;mso-height-percent:0;mso-wrap-distance-left:9pt;mso-wrap-distance-top:3.6pt;mso-wrap-distance-right:9pt;mso-wrap-distance-bottom:3.6pt;mso-position-horizontal:absolute;mso-position-horizontal-relative:page;mso-position-vertical:absolute;mso-position-vertical-relative:page;mso-width-percent:0;mso-height-percent:0;mso-width-relative:margin;mso-height-relative:margin;v-text-anchor:top" o:gfxdata="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" filled="f" stroked="f">
                 <v:textbox>
                   <w:txbxContent>
                     <w:p>
@@ -2839,8 +2839,7 @@
           </mc:Choice>
           <mc:Fallback>
             <w:pict>
-              <v:shape w14:anchorId="0303F88A" id="Text Box 1" o:spid="_x0000_s1033" type="#_x0000_t202" style="position:absolute;left:0;text-align:left;margin-left:31.5pt;margin-top:518.5pt;width:115.5pt;height:42pt;z-index:-251627008;visibility:visible;mso-wrap-style:square;mso-width-percent:0;mso-height-percent:0;mso-wrap-distance-left:9pt;mso-wrap-distance-top:0;mso-wrap-distance-right:9pt;mso-wrap-distance-bottom:0;mso-position-horizontal:absolute;mso-position-horizontal-relative:page;mso-position-vertical:absolute;mso-position-vertical-relative:text;mso-width-percent:0;mso-height-percent:0;mso-width-relative:margin;mso-height-relative:margin;v-text-anchor:top" o:gfxdata="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" filled="f" strokeweight=".5pt">
-                <v:fill o:detectmouseclick="t"/>
+              <v:shape w14:anchorId="0303F88A" id="Text Box 1" o:spid="_x0000_s1033" type="#_x0000_t202" style="position:absolute;left:0;text-align:left;margin-left:31.5pt;margin-top:518.5pt;width:115.5pt;height:42pt;z-index:-251627008;visibility:visible;mso-wrap-style:square;mso-width-percent:0;mso-height-percent:0;mso-wrap-distance-left:9pt;mso-wrap-distance-top:0;mso-wrap-distance-right:9pt;mso-wrap-distance-bottom:0;mso-position-horizontal:absolute;mso-position-horizontal-relative:page;mso-position-vertical:absolute;mso-position-vertical-relative:text;mso-width-percent:0;mso-height-percent:0;mso-width-relative:margin;mso-height-relative:margin;v-text-anchor:top" o:gfxdata="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" filled="f" strokeweight=".5pt">
                 <v:textbox>
                   <w:txbxContent>
                     <w:p>
@@ -4429,33 +4428,6 @@
 </file>
 
 <file path=customXml/item1.xml><?xml version="1.0" encoding="utf-8"?>
-<p:properties xmlns:p="http://schemas.microsoft.com/office/2006/metadata/properties" xmlns:xsi="http://www.w3.org/2001/XMLSchema-instance" xmlns:pc="http://schemas.microsoft.com/office/infopath/2007/PartnerControls">
-  <documentManagement>
-    <_ip_UnifiedCompliancePolicyUIAction xmlns="http://schemas.microsoft.com/sharepoint/v3" xsi:nil="true"/>
-    <_ip_UnifiedCompliancePolicyProperties xmlns="http://schemas.microsoft.com/sharepoint/v3" xsi:nil="true"/>
-    <TaxCatchAll xmlns="230e9df3-be65-4c73-a93b-d1236ebd677e" xsi:nil="true"/>
-    <ImageTagsTaxHTField xmlns="71af3243-3dd4-4a8d-8c0d-dd76da1f02a5">
-      <Terms xmlns="http://schemas.microsoft.com/office/infopath/2007/PartnerControls"/>
-    </ImageTagsTaxHTField>
-    <Image xmlns="71af3243-3dd4-4a8d-8c0d-dd76da1f02a5">
-      <Url xsi:nil="true"/>
-      <Description xsi:nil="true"/>
-    </Image>
-    <Status xmlns="71af3243-3dd4-4a8d-8c0d-dd76da1f02a5">Not started</Status>
-    <Background xmlns="71af3243-3dd4-4a8d-8c0d-dd76da1f02a5">false</Background>
-    <MediaServiceKeyPoints xmlns="71af3243-3dd4-4a8d-8c0d-dd76da1f02a5" xsi:nil="true"/>
-    <SharedWithUsers xmlns="16c05727-aa75-4e4a-9b5f-8a80a1165891">
-      <UserInfo>
-        <DisplayName/>
-        <AccountId xsi:nil="true"/>
-        <AccountType/>
-      </UserInfo>
-    </SharedWithUsers>
-  </documentManagement>
-</p:properties>
-</file>
-
-<file path=customXml/item2.xml><?xml version="1.0" encoding="utf-8"?>
 <ct:contentTypeSchema xmlns:ct="http://schemas.microsoft.com/office/2006/metadata/contentType" xmlns:ma="http://schemas.microsoft.com/office/2006/metadata/properties/metaAttributes" ct:_="" ma:_="" ma:contentTypeName="Document" ma:contentTypeID="0x01010079F111ED35F8CC479449609E8A0923A6" ma:contentTypeVersion="30" ma:contentTypeDescription="Create a new document." ma:contentTypeScope="" ma:versionID="cec0622158e8f13124e9e8fd4de31bd1">
   <xsd:schema xmlns:xsd="http://www.w3.org/2001/XMLSchema" xmlns:xs="http://www.w3.org/2001/XMLSchema" xmlns:p="http://schemas.microsoft.com/office/2006/metadata/properties" xmlns:ns1="http://schemas.microsoft.com/sharepoint/v3" xmlns:ns2="71af3243-3dd4-4a8d-8c0d-dd76da1f02a5" xmlns:ns3="16c05727-aa75-4e4a-9b5f-8a80a1165891" xmlns:ns4="230e9df3-be65-4c73-a93b-d1236ebd677e" targetNamespace="http://schemas.microsoft.com/office/2006/metadata/properties" ma:root="true" ma:fieldsID="3b52f30ab005d15df08657af532e6e38" ns1:_="" ns2:_="" ns3:_="" ns4:_="">
     <xsd:import namespace="http://schemas.microsoft.com/sharepoint/v3"/>
@@ -4773,6 +4745,33 @@
 </ct:contentTypeSchema>
 </file>
 
+<file path=customXml/item2.xml><?xml version="1.0" encoding="utf-8"?>
+<p:properties xmlns:p="http://schemas.microsoft.com/office/2006/metadata/properties" xmlns:xsi="http://www.w3.org/2001/XMLSchema-instance" xmlns:pc="http://schemas.microsoft.com/office/infopath/2007/PartnerControls">
+  <documentManagement>
+    <_ip_UnifiedCompliancePolicyUIAction xmlns="http://schemas.microsoft.com/sharepoint/v3" xsi:nil="true"/>
+    <_ip_UnifiedCompliancePolicyProperties xmlns="http://schemas.microsoft.com/sharepoint/v3" xsi:nil="true"/>
+    <TaxCatchAll xmlns="230e9df3-be65-4c73-a93b-d1236ebd677e" xsi:nil="true"/>
+    <ImageTagsTaxHTField xmlns="71af3243-3dd4-4a8d-8c0d-dd76da1f02a5">
+      <Terms xmlns="http://schemas.microsoft.com/office/infopath/2007/PartnerControls"/>
+    </ImageTagsTaxHTField>
+    <Image xmlns="71af3243-3dd4-4a8d-8c0d-dd76da1f02a5">
+      <Url xsi:nil="true"/>
+      <Description xsi:nil="true"/>
+    </Image>
+    <Status xmlns="71af3243-3dd4-4a8d-8c0d-dd76da1f02a5">Not started</Status>
+    <Background xmlns="71af3243-3dd4-4a8d-8c0d-dd76da1f02a5">false</Background>
+    <MediaServiceKeyPoints xmlns="71af3243-3dd4-4a8d-8c0d-dd76da1f02a5" xsi:nil="true"/>
+    <SharedWithUsers xmlns="16c05727-aa75-4e4a-9b5f-8a80a1165891">
+      <UserInfo>
+        <DisplayName/>
+        <AccountId xsi:nil="true"/>
+        <AccountType/>
+      </UserInfo>
+    </SharedWithUsers>
+  </documentManagement>
+</p:properties>
+</file>
+
 <file path=customXml/item3.xml><?xml version="1.0" encoding="utf-8"?>
 <?mso-contentType ?>
 <FormTemplates xmlns="http://schemas.microsoft.com/sharepoint/v3/contenttype/forms">
@@ -4783,35 +4782,31 @@
 </file>
 
 <file path=customXml/itemProps1.xml><?xml version="1.0" encoding="utf-8"?>
-<ds:datastoreItem xmlns:ds="http://schemas.openxmlformats.org/officeDocument/2006/customXml" ds:itemID="{6FD194E5-51C0-4C07-BA30-915C753353B6}">
+<ds:datastoreItem xmlns:ds="http://schemas.openxmlformats.org/officeDocument/2006/customXml" ds:itemID="{9098B2E7-CE2F-4340-8334-FDE2026ED40A}">
   <ds:schemaRefs>
-    <ds:schemaRef ds:uri="http://schemas.microsoft.com/office/2006/metadata/properties"/>
-    <ds:schemaRef ds:uri="http://schemas.microsoft.com/office/infopath/2007/PartnerControls"/>
+    <ds:schemaRef ds:uri="http://schemas.microsoft.com/office/2006/metadata/contentType"/>
+    <ds:schemaRef ds:uri="http://schemas.microsoft.com/office/2006/metadata/properties/metaAttributes"/>
+    <ds:schemaRef ds:uri="http://www.w3.org/2000/xmlns/"/>
+    <ds:schemaRef ds:uri="http://www.w3.org/2001/XMLSchema"/>
     <ds:schemaRef ds:uri="http://schemas.microsoft.com/sharepoint/v3"/>
-    <ds:schemaRef ds:uri="230e9df3-be65-4c73-a93b-d1236ebd677e"/>
     <ds:schemaRef ds:uri="71af3243-3dd4-4a8d-8c0d-dd76da1f02a5"/>
     <ds:schemaRef ds:uri="16c05727-aa75-4e4a-9b5f-8a80a1165891"/>
+    <ds:schemaRef ds:uri="230e9df3-be65-4c73-a93b-d1236ebd677e"/>
   </ds:schemaRefs>
 </ds:datastoreItem>
 </file>
 
 <file path=customXml/itemProps2.xml><?xml version="1.0" encoding="utf-8"?>
-<ds:datastoreItem xmlns:ds="http://schemas.openxmlformats.org/officeDocument/2006/customXml" ds:itemID="{9098B2E7-CE2F-4340-8334-FDE2026ED40A}">
+<ds:datastoreItem xmlns:ds="http://schemas.openxmlformats.org/officeDocument/2006/customXml" ds:itemID="{6FD194E5-51C0-4C07-BA30-915C753353B6}">
   <ds:schemaRefs>
-    <ds:schemaRef ds:uri="http://schemas.microsoft.com/office/2006/metadata/contentType"/>
-    <ds:schemaRef ds:uri="http://schemas.microsoft.com/office/2006/metadata/properties/metaAttributes"/>
-    <ds:schemaRef ds:uri="http://www.w3.org/2001/XMLSchema"/>
     <ds:schemaRef ds:uri="http://schemas.microsoft.com/office/2006/metadata/properties"/>
+    <ds:schemaRef ds:uri="http://www.w3.org/2000/xmlns/"/>
     <ds:schemaRef ds:uri="http://schemas.microsoft.com/sharepoint/v3"/>
+    <ds:schemaRef ds:uri="http://www.w3.org/2001/XMLSchema-instance"/>
+    <ds:schemaRef ds:uri="230e9df3-be65-4c73-a93b-d1236ebd677e"/>
     <ds:schemaRef ds:uri="71af3243-3dd4-4a8d-8c0d-dd76da1f02a5"/>
+    <ds:schemaRef ds:uri="http://schemas.microsoft.com/office/infopath/2007/PartnerControls"/>
     <ds:schemaRef ds:uri="16c05727-aa75-4e4a-9b5f-8a80a1165891"/>
-    <ds:schemaRef ds:uri="230e9df3-be65-4c73-a93b-d1236ebd677e"/>
-    <ds:schemaRef ds:uri="http://schemas.microsoft.com/office/2006/documentManagement/types"/>
-    <ds:schemaRef ds:uri="http://schemas.microsoft.com/office/infopath/2007/PartnerControls"/>
-    <ds:schemaRef ds:uri="http://schemas.openxmlformats.org/package/2006/metadata/core-properties"/>
-    <ds:schemaRef ds:uri="http://purl.org/dc/elements/1.1/"/>
-    <ds:schemaRef ds:uri="http://purl.org/dc/terms/"/>
-    <ds:schemaRef ds:uri="http://schemas.microsoft.com/internal/obd"/>
   </ds:schemaRefs>
 </ds:datastoreItem>
 </file>
@@ -4822,8 +4817,4 @@
     <ds:schemaRef ds:uri="http://schemas.microsoft.com/sharepoint/v3/contenttype/forms"/>
   </ds:schemaRefs>
 </ds:datastoreItem>
-</file>
-
-<file path=docMetadata/LabelInfo.xml><?xml version="1.0" encoding="utf-8"?>
-<clbl:labelList xmlns:clbl="http://schemas.microsoft.com/office/2020/mipLabelMetadata"/>
 </file>
</xml_diff>